<commit_message>
add requirements, edit readme and add pdf
</commit_message>
<xml_diff>
--- a/REPORT/report.docx
+++ b/REPORT/report.docx
@@ -709,13 +709,20 @@
         <w:rPr>
           <w:rFonts w:ascii="Times New Roman" w:hAnsi="Times New Roman" w:cs="Times New Roman"/>
         </w:rPr>
-        <w:t xml:space="preserve">More information about GUI: </w:t>
+        <w:t xml:space="preserve">More information </w:t>
+      </w:r>
+      <w:r>
+        <w:rPr>
+          <w:rFonts w:ascii="Times New Roman" w:hAnsi="Times New Roman" w:cs="Times New Roman"/>
+        </w:rPr>
+        <w:t xml:space="preserve">about GUI: </w:t>
       </w:r>
       <w:hyperlink r:id="rId6" w:anchor="building-your-first-python-gui-application-with-tkinter">
         <w:r>
           <w:rPr>
             <w:rStyle w:val="Hyperlink"/>
             <w:rFonts w:ascii="Times New Roman" w:hAnsi="Times New Roman" w:cs="Times New Roman"/>
+            <w:u w:val="none"/>
           </w:rPr>
           <w:t>Click link</w:t>
         </w:r>
@@ -736,11 +743,15 @@
       </w:pPr>
       <w:r>
         <w:rPr>
-          <w:rFonts w:ascii="Times New Roman" w:hAnsi="Times New Roman" w:cs="Times New Roman"/>
           <w:noProof/>
         </w:rPr>
-        <w:pict w14:anchorId="719CBE30">
-          <v:rect id="_x0000_i1033" alt="" style="width:468pt;height:.05pt;mso-width-percent:0;mso-height-percent:0;mso-width-percent:0;mso-height-percent:0" o:hralign="center" o:hrstd="t" o:hr="t"/>
+      </w:r>
+      <w:r>
+        <w:pict w14:anchorId="23FEF098">
+          <v:rect id="Horizontal Line 9" o:spid="_x0000_s1026" style="width:468pt;height:.05pt;visibility:visible;mso-wrap-style:square;mso-left-percent:-10001;mso-top-percent:-10001;mso-position-horizontal:absolute;mso-position-horizontal-relative:char;mso-position-vertical:absolute;mso-position-vertical-relative:line;mso-left-percent:-10001;mso-top-percent:-10001;v-text-anchor:top" o:gfxdata="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" filled="f">
+            <o:lock v:ext="edit" rotation="t" aspectratio="t" verticies="t" text="t" shapetype="t"/>
+            <w10:anchorlock/>
+          </v:rect>
         </w:pict>
       </w:r>
     </w:p>

</xml_diff>